<commit_message>
updated to include address entry story
</commit_message>
<xml_diff>
--- a/Iteration Report 3.docx
+++ b/Iteration Report 3.docx
@@ -102,14 +102,26 @@
         <w:rPr>
           <w:color w:val="000000" w:themeColor="text1"/>
         </w:rPr>
-        <w:t xml:space="preserve"> The rest of the application functionality has been implemented. Users can click on the map and find the CTfastrak stop closest to them. From there they may click on their destination and have the map display the route from start to finish. Links to the bus schedules are provided in the application should the user be interested. The Service Alerts have been updated to display notifications when necessary. Functionality implemented in the previous iterations (asides from the Share Location) have been maintained. Over all the application displays the current locations of bus on the map and allows users to plan a trip on the CTfastrak line. </w:t>
-      </w:r>
-    </w:p>
-    <w:p>
-      <w:pPr>
+        <w:t xml:space="preserve"> The rest of the application functionality has been implemented. Users can click on the map and find the CTfastrak stop closest to them. From there they may click on their destination and have the map display the route from start to finish.</w:t>
+      </w:r>
+      <w:r>
         <w:rPr>
           <w:color w:val="000000" w:themeColor="text1"/>
         </w:rPr>
+        <w:t xml:space="preserve"> The user may also type in their address if that is their preferred method.</w:t>
+      </w:r>
+      <w:r>
+        <w:rPr>
+          <w:color w:val="000000" w:themeColor="text1"/>
+        </w:rPr>
+        <w:t xml:space="preserve"> Links to the bus schedules are provided in the application should the user be interested. The Service Alerts have been updated to display notifications when necessary. Functionality implemented in the previous iterations (asides from the Share Location) have been maintained. Over all the application displays the current locations of bus on the map and allows users to plan a trip on the CTfastrak line. </w:t>
+      </w:r>
+    </w:p>
+    <w:p>
+      <w:pPr>
+        <w:rPr>
+          <w:color w:val="000000" w:themeColor="text1"/>
+        </w:rPr>
       </w:pPr>
     </w:p>
     <w:p>
@@ -126,13 +138,7 @@
         <w:spacing w:line="240" w:lineRule="auto"/>
       </w:pPr>
       <w:r>
-        <w:t>[</w:t>
-      </w:r>
-      <w:r>
-        <w:t xml:space="preserve">1 </w:t>
-      </w:r>
-      <w:r>
-        <w:t>]</w:t>
+        <w:t>[1 ]</w:t>
       </w:r>
       <w:r>
         <w:tab/>
@@ -144,16 +150,7 @@
         <w:spacing w:line="240" w:lineRule="auto"/>
       </w:pPr>
       <w:r>
-        <w:t>[</w:t>
-      </w:r>
-      <w:r>
-        <w:t>2</w:t>
-      </w:r>
-      <w:r>
-        <w:t>]</w:t>
-      </w:r>
-      <w:r>
-        <w:t xml:space="preserve"> </w:t>
+        <w:t xml:space="preserve">[2] </w:t>
       </w:r>
       <w:r>
         <w:tab/>
@@ -177,19 +174,7 @@
         <w:rPr>
           <w:strike/>
         </w:rPr>
-        <w:t>[</w:t>
-      </w:r>
-      <w:r>
-        <w:rPr>
-          <w:strike/>
-        </w:rPr>
-        <w:t xml:space="preserve">5 </w:t>
-      </w:r>
-      <w:r>
-        <w:rPr>
-          <w:strike/>
-        </w:rPr>
-        <w:t>]</w:t>
+        <w:t>[5 ]</w:t>
       </w:r>
       <w:r>
         <w:rPr>
@@ -207,16 +192,7 @@
         <w:t xml:space="preserve"> </w:t>
       </w:r>
       <w:r>
-        <w:t>[</w:t>
-      </w:r>
-      <w:r>
-        <w:t>8</w:t>
-      </w:r>
-      <w:r>
-        <w:t>]</w:t>
-      </w:r>
-      <w:r>
-        <w:t xml:space="preserve"> </w:t>
+        <w:t xml:space="preserve">[8] </w:t>
       </w:r>
       <w:r>
         <w:tab/>
@@ -228,13 +204,7 @@
         <w:spacing w:line="240" w:lineRule="auto"/>
       </w:pPr>
       <w:r>
-        <w:t>[</w:t>
-      </w:r>
-      <w:r>
-        <w:t xml:space="preserve">9 </w:t>
-      </w:r>
-      <w:r>
-        <w:t>]</w:t>
+        <w:t>[9 ]</w:t>
       </w:r>
       <w:r>
         <w:tab/>
@@ -246,22 +216,27 @@
         <w:spacing w:line="240" w:lineRule="auto"/>
       </w:pPr>
       <w:r>
-        <w:t>[</w:t>
-      </w:r>
-      <w:r>
-        <w:t>10</w:t>
-      </w:r>
-      <w:r>
-        <w:t>]</w:t>
-      </w:r>
-      <w:r>
-        <w:t xml:space="preserve"> </w:t>
+        <w:t xml:space="preserve">[10] </w:t>
       </w:r>
       <w:r>
         <w:tab/>
         <w:t>View Schedules</w:t>
       </w:r>
     </w:p>
+    <w:p>
+      <w:pPr>
+        <w:spacing w:line="240" w:lineRule="auto"/>
+      </w:pPr>
+      <w:r>
+        <w:t xml:space="preserve">[13] </w:t>
+      </w:r>
+      <w:r>
+        <w:tab/>
+      </w:r>
+      <w:r>
+        <w:t>Address Entry</w:t>
+      </w:r>
+    </w:p>
     <w:p/>
     <w:p>
       <w:pPr>
@@ -482,6 +457,38 @@
       <w:pPr>
         <w:rPr>
           <w:b/>
+        </w:rPr>
+      </w:pPr>
+      <w:r>
+        <w:rPr>
+          <w:b/>
+        </w:rPr>
+        <w:t>New User Story:</w:t>
+      </w:r>
+    </w:p>
+    <w:p>
+      <w:r>
+        <w:t>[13]</w:t>
+      </w:r>
+      <w:r>
+        <w:t xml:space="preserve"> Address Entry</w:t>
+      </w:r>
+    </w:p>
+    <w:p>
+      <w:r>
+        <w:t xml:space="preserve">Story: As a rider I want to enter my current location and intended destination. </w:t>
+      </w:r>
+    </w:p>
+    <w:p>
+      <w:r>
+        <w:t xml:space="preserve">Pre-Condition/ Post-Condition: There are no pre-conditions. Post-condition is for the application to allow the calculation and display of a route. </w:t>
+      </w:r>
+    </w:p>
+    <w:p/>
+    <w:p>
+      <w:pPr>
+        <w:rPr>
+          <w:b/>
           <w:bCs/>
         </w:rPr>
       </w:pPr>
@@ -552,6 +559,8 @@
         <w:t xml:space="preserve"> the outside organization. When possible the team should try to decouple and lower that dependence. </w:t>
       </w:r>
     </w:p>
+    <w:p/>
+    <w:p/>
     <w:p/>
     <w:tbl>
       <w:tblPr>
@@ -576,12 +585,6 @@
         <w:gridCol w:w="2510"/>
       </w:tblGrid>
       <w:tr>
-        <w:tblPrEx>
-          <w:tblCellMar>
-            <w:top w:w="0" w:type="dxa"/>
-            <w:bottom w:w="0" w:type="dxa"/>
-          </w:tblCellMar>
-        </w:tblPrEx>
         <w:trPr>
           <w:trHeight w:val="110"/>
           <w:jc w:val="center"/>
@@ -599,6 +602,7 @@
                 <w:b/>
                 <w:bCs/>
               </w:rPr>
+              <w:lastRenderedPageBreak/>
               <w:t>Updated Story Sizes Story Number</w:t>
             </w:r>
           </w:p>
@@ -656,12 +660,6 @@
         </w:tc>
       </w:tr>
       <w:tr>
-        <w:tblPrEx>
-          <w:tblCellMar>
-            <w:top w:w="0" w:type="dxa"/>
-            <w:bottom w:w="0" w:type="dxa"/>
-          </w:tblCellMar>
-        </w:tblPrEx>
         <w:trPr>
           <w:trHeight w:val="244"/>
           <w:jc w:val="center"/>
@@ -723,12 +721,6 @@
         </w:tc>
       </w:tr>
       <w:tr>
-        <w:tblPrEx>
-          <w:tblCellMar>
-            <w:top w:w="0" w:type="dxa"/>
-            <w:bottom w:w="0" w:type="dxa"/>
-          </w:tblCellMar>
-        </w:tblPrEx>
         <w:trPr>
           <w:trHeight w:val="110"/>
           <w:jc w:val="center"/>
@@ -790,12 +782,6 @@
         </w:tc>
       </w:tr>
       <w:tr>
-        <w:tblPrEx>
-          <w:tblCellMar>
-            <w:top w:w="0" w:type="dxa"/>
-            <w:bottom w:w="0" w:type="dxa"/>
-          </w:tblCellMar>
-        </w:tblPrEx>
         <w:trPr>
           <w:trHeight w:val="110"/>
           <w:jc w:val="center"/>
@@ -870,12 +856,6 @@
         </w:tc>
       </w:tr>
       <w:tr>
-        <w:tblPrEx>
-          <w:tblCellMar>
-            <w:top w:w="0" w:type="dxa"/>
-            <w:bottom w:w="0" w:type="dxa"/>
-          </w:tblCellMar>
-        </w:tblPrEx>
         <w:trPr>
           <w:trHeight w:val="110"/>
           <w:jc w:val="center"/>
@@ -950,12 +930,6 @@
         </w:tc>
       </w:tr>
       <w:tr>
-        <w:tblPrEx>
-          <w:tblCellMar>
-            <w:top w:w="0" w:type="dxa"/>
-            <w:bottom w:w="0" w:type="dxa"/>
-          </w:tblCellMar>
-        </w:tblPrEx>
         <w:trPr>
           <w:trHeight w:val="665"/>
           <w:jc w:val="center"/>
@@ -1042,12 +1016,6 @@
         </w:tc>
       </w:tr>
       <w:tr>
-        <w:tblPrEx>
-          <w:tblCellMar>
-            <w:top w:w="0" w:type="dxa"/>
-            <w:bottom w:w="0" w:type="dxa"/>
-          </w:tblCellMar>
-        </w:tblPrEx>
         <w:trPr>
           <w:trHeight w:val="110"/>
           <w:jc w:val="center"/>
@@ -1058,7 +1026,6 @@
           </w:tcPr>
           <w:p>
             <w:r>
-              <w:lastRenderedPageBreak/>
               <w:t xml:space="preserve">6 </w:t>
             </w:r>
           </w:p>
@@ -1110,12 +1077,6 @@
         </w:tc>
       </w:tr>
       <w:tr>
-        <w:tblPrEx>
-          <w:tblCellMar>
-            <w:top w:w="0" w:type="dxa"/>
-            <w:bottom w:w="0" w:type="dxa"/>
-          </w:tblCellMar>
-        </w:tblPrEx>
         <w:trPr>
           <w:trHeight w:val="110"/>
           <w:jc w:val="center"/>
@@ -1190,12 +1151,6 @@
         </w:tc>
       </w:tr>
       <w:tr>
-        <w:tblPrEx>
-          <w:tblCellMar>
-            <w:top w:w="0" w:type="dxa"/>
-            <w:bottom w:w="0" w:type="dxa"/>
-          </w:tblCellMar>
-        </w:tblPrEx>
         <w:trPr>
           <w:trHeight w:val="243"/>
           <w:jc w:val="center"/>
@@ -1257,12 +1212,6 @@
         </w:tc>
       </w:tr>
       <w:tr>
-        <w:tblPrEx>
-          <w:tblCellMar>
-            <w:top w:w="0" w:type="dxa"/>
-            <w:bottom w:w="0" w:type="dxa"/>
-          </w:tblCellMar>
-        </w:tblPrEx>
         <w:trPr>
           <w:trHeight w:val="110"/>
           <w:jc w:val="center"/>
@@ -1324,12 +1273,6 @@
         </w:tc>
       </w:tr>
       <w:tr>
-        <w:tblPrEx>
-          <w:tblCellMar>
-            <w:top w:w="0" w:type="dxa"/>
-            <w:bottom w:w="0" w:type="dxa"/>
-          </w:tblCellMar>
-        </w:tblPrEx>
         <w:trPr>
           <w:trHeight w:val="110"/>
           <w:jc w:val="center"/>
@@ -1391,12 +1334,6 @@
         </w:tc>
       </w:tr>
       <w:tr>
-        <w:tblPrEx>
-          <w:tblCellMar>
-            <w:top w:w="0" w:type="dxa"/>
-            <w:bottom w:w="0" w:type="dxa"/>
-          </w:tblCellMar>
-        </w:tblPrEx>
         <w:trPr>
           <w:trHeight w:val="110"/>
           <w:jc w:val="center"/>
@@ -1471,12 +1408,6 @@
         </w:tc>
       </w:tr>
       <w:tr>
-        <w:tblPrEx>
-          <w:tblCellMar>
-            <w:top w:w="0" w:type="dxa"/>
-            <w:bottom w:w="0" w:type="dxa"/>
-          </w:tblCellMar>
-        </w:tblPrEx>
         <w:trPr>
           <w:trHeight w:val="110"/>
           <w:jc w:val="center"/>
@@ -1538,6 +1469,69 @@
           </w:p>
         </w:tc>
       </w:tr>
+      <w:tr>
+        <w:trPr>
+          <w:trHeight w:val="110"/>
+          <w:jc w:val="center"/>
+        </w:trPr>
+        <w:tc>
+          <w:tcPr>
+            <w:tcW w:w="2278" w:type="dxa"/>
+          </w:tcPr>
+          <w:p>
+            <w:r>
+              <w:t>13</w:t>
+            </w:r>
+          </w:p>
+        </w:tc>
+        <w:tc>
+          <w:tcPr>
+            <w:tcW w:w="2492" w:type="dxa"/>
+          </w:tcPr>
+          <w:p>
+            <w:pPr>
+              <w:jc w:val="center"/>
+            </w:pPr>
+            <w:r>
+              <w:t>Address Entry</w:t>
+            </w:r>
+          </w:p>
+        </w:tc>
+        <w:tc>
+          <w:tcPr>
+            <w:tcW w:w="1596" w:type="dxa"/>
+          </w:tcPr>
+          <w:p>
+            <w:pPr>
+              <w:jc w:val="center"/>
+            </w:pPr>
+            <w:r>
+              <w:t>2</w:t>
+            </w:r>
+          </w:p>
+        </w:tc>
+        <w:tc>
+          <w:tcPr>
+            <w:tcW w:w="2510" w:type="dxa"/>
+          </w:tcPr>
+          <w:p>
+            <w:pPr>
+              <w:jc w:val="center"/>
+              <w:rPr>
+                <w:i/>
+                <w:iCs/>
+              </w:rPr>
+            </w:pPr>
+            <w:r>
+              <w:rPr>
+                <w:i/>
+                <w:iCs/>
+              </w:rPr>
+              <w:t>Complete</w:t>
+            </w:r>
+          </w:p>
+        </w:tc>
+      </w:tr>
     </w:tbl>
     <w:p>
       <w:pPr>
@@ -1675,6 +1669,14 @@
         </w:rPr>
         <w:t xml:space="preserve"> </w:t>
       </w:r>
+      <w:r>
+        <w:rPr>
+          <w:bCs/>
+          <w:sz w:val="22"/>
+          <w:szCs w:val="22"/>
+        </w:rPr>
+        <w:t xml:space="preserve">At this time the story has been replaced by the "Address Entry" story. </w:t>
+      </w:r>
     </w:p>
     <w:p>
       <w:pPr>
@@ -1699,80 +1701,163 @@
           <w:sz w:val="22"/>
           <w:szCs w:val="22"/>
         </w:rPr>
-        <w:t>A new story where users simple type in their address instead of picking their location from the map may have merit. For some instances typing in their address may be more convenient for the user.</w:t>
-      </w:r>
-      <w:r>
-        <w:rPr>
-          <w:bCs/>
-          <w:sz w:val="22"/>
-          <w:szCs w:val="22"/>
-        </w:rPr>
-        <w:t xml:space="preserve"> This alternative would expand on the functionality of the application and provide users with more options. </w:t>
-      </w:r>
-      <w:r>
-        <w:rPr>
-          <w:bCs/>
-          <w:sz w:val="22"/>
-          <w:szCs w:val="22"/>
-        </w:rPr>
+        <w:t xml:space="preserve">A new story where users simple type in their address instead of picking their location from the </w:t>
+      </w:r>
+      <w:r>
+        <w:rPr>
+          <w:bCs/>
+          <w:sz w:val="22"/>
+          <w:szCs w:val="22"/>
+        </w:rPr>
+        <w:t>has been implemented for this iteration</w:t>
+      </w:r>
+      <w:r>
+        <w:rPr>
+          <w:bCs/>
+          <w:sz w:val="22"/>
+          <w:szCs w:val="22"/>
+        </w:rPr>
+        <w:t xml:space="preserve">. </w:t>
+      </w:r>
+      <w:r>
+        <w:rPr>
+          <w:bCs/>
+          <w:sz w:val="22"/>
+          <w:szCs w:val="22"/>
+        </w:rPr>
+        <w:t>In</w:t>
+      </w:r>
+      <w:r>
+        <w:rPr>
+          <w:bCs/>
+          <w:sz w:val="22"/>
+          <w:szCs w:val="22"/>
+        </w:rPr>
+        <w:t xml:space="preserve"> some instances typing in their address may </w:t>
+      </w:r>
+      <w:r>
+        <w:rPr>
+          <w:bCs/>
+          <w:sz w:val="22"/>
+          <w:szCs w:val="22"/>
+        </w:rPr>
+        <w:t>be more convenient for the user so t</w:t>
+      </w:r>
+      <w:r>
+        <w:rPr>
+          <w:bCs/>
+          <w:sz w:val="22"/>
+          <w:szCs w:val="22"/>
+        </w:rPr>
+        <w:t xml:space="preserve">his alternative </w:t>
+      </w:r>
+      <w:r>
+        <w:rPr>
+          <w:bCs/>
+          <w:sz w:val="22"/>
+          <w:szCs w:val="22"/>
+        </w:rPr>
+        <w:t xml:space="preserve">was implemented to replace the "Share Location" story. </w:t>
+      </w:r>
+    </w:p>
+    <w:p>
+      <w:pPr>
+        <w:pStyle w:val="Default"/>
+        <w:rPr>
+          <w:sz w:val="22"/>
+          <w:szCs w:val="22"/>
+        </w:rPr>
+      </w:pPr>
+    </w:p>
+    <w:p>
+      <w:pPr>
+        <w:pStyle w:val="Default"/>
+        <w:rPr>
+          <w:sz w:val="22"/>
+          <w:szCs w:val="22"/>
+        </w:rPr>
+      </w:pPr>
+    </w:p>
+    <w:p>
+      <w:pPr>
+        <w:pStyle w:val="Default"/>
+        <w:rPr>
+          <w:sz w:val="22"/>
+          <w:szCs w:val="22"/>
+        </w:rPr>
+      </w:pPr>
+    </w:p>
+    <w:p>
+      <w:pPr>
+        <w:pStyle w:val="Default"/>
+        <w:rPr>
+          <w:sz w:val="22"/>
+          <w:szCs w:val="22"/>
+        </w:rPr>
+      </w:pPr>
+    </w:p>
+    <w:p>
+      <w:pPr>
+        <w:pStyle w:val="Default"/>
+        <w:rPr>
+          <w:sz w:val="22"/>
+          <w:szCs w:val="22"/>
+        </w:rPr>
+      </w:pPr>
+    </w:p>
+    <w:p>
+      <w:pPr>
+        <w:pStyle w:val="Default"/>
+        <w:rPr>
+          <w:sz w:val="22"/>
+          <w:szCs w:val="22"/>
+        </w:rPr>
+      </w:pPr>
+    </w:p>
+    <w:p>
+      <w:pPr>
+        <w:rPr>
+          <w:b/>
+          <w:bCs/>
+        </w:rPr>
+      </w:pPr>
+      <w:r>
+        <w:rPr>
+          <w:b/>
+          <w:bCs/>
+        </w:rPr>
+        <w:lastRenderedPageBreak/>
+        <w:t xml:space="preserve">Stories That </w:t>
+      </w:r>
+      <w:r>
+        <w:rPr>
+          <w:b/>
+          <w:bCs/>
+        </w:rPr>
+        <w:t>Have Depreciated</w:t>
+      </w:r>
+      <w:r>
+        <w:rPr>
+          <w:b/>
+          <w:bCs/>
+        </w:rPr>
+        <w:t>:</w:t>
+      </w:r>
+    </w:p>
+    <w:p>
+      <w:r>
+        <w:t xml:space="preserve">[5] Share Location </w:t>
+      </w:r>
+    </w:p>
+    <w:p>
+      <w:r>
+        <w:t xml:space="preserve">Story: </w:t>
+      </w:r>
+      <w:r>
         <w:t xml:space="preserve"> </w:t>
       </w:r>
-    </w:p>
-    <w:p>
-      <w:pPr>
-        <w:pStyle w:val="Default"/>
-        <w:rPr>
-          <w:sz w:val="22"/>
-          <w:szCs w:val="22"/>
-        </w:rPr>
-      </w:pPr>
-    </w:p>
-    <w:p>
-      <w:pPr>
-        <w:pStyle w:val="Default"/>
-        <w:rPr>
-          <w:sz w:val="22"/>
-          <w:szCs w:val="22"/>
-        </w:rPr>
-      </w:pPr>
-    </w:p>
-    <w:p>
-      <w:pPr>
-        <w:rPr>
-          <w:b/>
-          <w:bCs/>
-        </w:rPr>
-      </w:pPr>
-      <w:r>
-        <w:rPr>
-          <w:b/>
-          <w:bCs/>
-        </w:rPr>
-        <w:t xml:space="preserve">Stories That </w:t>
-      </w:r>
-      <w:r>
-        <w:rPr>
-          <w:b/>
-          <w:bCs/>
-        </w:rPr>
-        <w:t>Have Depreciated</w:t>
-      </w:r>
-      <w:r>
-        <w:rPr>
-          <w:b/>
-          <w:bCs/>
-        </w:rPr>
-        <w:t>:</w:t>
-      </w:r>
-    </w:p>
-    <w:p>
-      <w:r>
-        <w:t xml:space="preserve">[5] Share Location </w:t>
-      </w:r>
-    </w:p>
-    <w:p>
-      <w:r>
-        <w:t xml:space="preserve">Story: As a rider I want to share my current location with the application. I want the application to use my current location to find the nearest bus stop, calculate the route, and display other detailed information. </w:t>
+      <w:r>
+        <w:t xml:space="preserve">As a rider I want to share my current location with the application. I want the application to use my current location to find the nearest bus stop, calculate the route, and display other detailed information. </w:t>
       </w:r>
     </w:p>
     <w:p>
@@ -1960,6 +2045,7 @@
   <w:style w:type="character" w:default="1" w:styleId="DefaultParagraphFont">
     <w:name w:val="Default Paragraph Font"/>
     <w:uiPriority w:val="1"/>
+    <w:semiHidden/>
     <w:unhideWhenUsed/>
   </w:style>
   <w:style w:type="table" w:default="1" w:styleId="TableNormal">

</xml_diff>